<commit_message>
Standards - Automation - 1/4/2026
</commit_message>
<xml_diff>
--- a/2-Procedures/2-craft/1-Computer Maintenance/1-How to cleaning screen.docx
+++ b/2-Procedures/2-craft/1-Computer Maintenance/1-How to cleaning screen.docx
@@ -47,51 +47,41 @@
       </w:r>
       <w:r>
         <w:rPr>
-          <w:rFonts w:cs="Arial"/>
-          <w:highlight w:val="lightGray"/>
-          <w:rtl/>
-        </w:rPr>
-        <w:t>محمود صيانة لابتوب</w:t>
-      </w:r>
-      <w:r>
-        <w:rPr>
-          <w:highlight w:val="lightGray"/>
-        </w:rPr>
-        <w:t xml:space="preserve">] </w:t>
-      </w:r>
-      <w:r>
-        <w:rPr>
           <w:b/>
           <w:bCs/>
           <w:highlight w:val="lightGray"/>
         </w:rPr>
-        <w:t>on</w:t>
-      </w:r>
-      <w:r>
-        <w:rPr>
-          <w:highlight w:val="lightGray"/>
-        </w:rPr>
-        <w:t xml:space="preserve"> [</w:t>
-      </w:r>
-      <w:r>
-        <w:rPr>
-          <w:highlight w:val="lightGray"/>
-        </w:rPr>
-        <w:t>4/3/2024</w:t>
-      </w:r>
-      <w:r>
-        <w:rPr>
-          <w:highlight w:val="lightGray"/>
-        </w:rPr>
-        <w:t>]</w:t>
-      </w:r>
-    </w:p>
-    <w:p>
-      <w:r>
-        <w:rPr>
-          <w:highlight w:val="lightGray"/>
-        </w:rPr>
-        <w:t xml:space="preserve"># </w:t>
+        <w:t>Data Path</w:t>
+      </w:r>
+      <w:r>
+        <w:rPr>
+          <w:highlight w:val="lightGray"/>
+        </w:rPr>
+        <w:t xml:space="preserve">: Entities Folder -&gt; Entities Database -&gt; Persons Table -&gt; ID: </w:t>
+      </w:r>
+      <w:r>
+        <w:rPr>
+          <w:highlight w:val="lightGray"/>
+        </w:rPr>
+        <w:t>87</w:t>
+      </w:r>
+      <w:r>
+        <w:rPr>
+          <w:highlight w:val="lightGray"/>
+        </w:rPr>
+        <w:t xml:space="preserve">, Name_En: </w:t>
+      </w:r>
+      <w:r>
+        <w:rPr>
+          <w:highlight w:val="lightGray"/>
+        </w:rPr>
+        <w:t>Mahmoud Laptop maintenance</w:t>
+      </w:r>
+      <w:r>
+        <w:rPr>
+          <w:highlight w:val="lightGray"/>
+        </w:rPr>
+        <w:t xml:space="preserve">] </w:t>
       </w:r>
       <w:r>
         <w:rPr>
@@ -99,19 +89,49 @@
           <w:bCs/>
           <w:highlight w:val="lightGray"/>
         </w:rPr>
-        <w:t>Data Path</w:t>
-      </w:r>
-      <w:r>
-        <w:rPr>
-          <w:highlight w:val="lightGray"/>
-        </w:rPr>
-        <w:t xml:space="preserve">: Entities Folder -&gt; Entities Database -&gt; Persons Table -&gt; ID: </w:t>
-      </w:r>
-      <w:r>
-        <w:rPr>
-          <w:highlight w:val="lightGray"/>
-        </w:rPr>
-        <w:t>87</w:t>
+        <w:t>on</w:t>
+      </w:r>
+      <w:r>
+        <w:rPr>
+          <w:highlight w:val="lightGray"/>
+        </w:rPr>
+        <w:t xml:space="preserve"> [</w:t>
+      </w:r>
+      <w:r>
+        <w:rPr>
+          <w:highlight w:val="lightGray"/>
+        </w:rPr>
+        <w:t>4</w:t>
+      </w:r>
+      <w:r>
+        <w:rPr>
+          <w:highlight w:val="lightGray"/>
+        </w:rPr>
+        <w:t>/</w:t>
+      </w:r>
+      <w:r>
+        <w:rPr>
+          <w:highlight w:val="lightGray"/>
+        </w:rPr>
+        <w:t>3</w:t>
+      </w:r>
+      <w:r>
+        <w:rPr>
+          <w:highlight w:val="lightGray"/>
+        </w:rPr>
+        <w:t>/202</w:t>
+      </w:r>
+      <w:r>
+        <w:rPr>
+          <w:highlight w:val="lightGray"/>
+        </w:rPr>
+        <w:t>4</w:t>
+      </w:r>
+      <w:r>
+        <w:rPr>
+          <w:highlight w:val="lightGray"/>
+        </w:rPr>
+        <w:t>]</w:t>
       </w:r>
     </w:p>
     <w:p>

</xml_diff>